<commit_message>
Task 1 and task 2 template
</commit_message>
<xml_diff>
--- a/ProjectPreliminary/TT4L_G6_ProjectVision.docx
+++ b/ProjectPreliminary/TT4L_G6_ProjectVision.docx
@@ -2,15 +2,624 @@
 <file path=word/document.xml><?xml version="1.0" encoding="utf-8"?>
 <w:document xmlns:wpc="http://schemas.microsoft.com/office/word/2010/wordprocessingCanvas" xmlns:cx="http://schemas.microsoft.com/office/drawing/2014/chartex" xmlns:cx1="http://schemas.microsoft.com/office/drawing/2015/9/8/chartex" xmlns:cx2="http://schemas.microsoft.com/office/drawing/2015/10/21/chartex" xmlns:cx3="http://schemas.microsoft.com/office/drawing/2016/5/9/chartex" xmlns:cx4="http://schemas.microsoft.com/office/drawing/2016/5/10/chartex" xmlns:cx5="http://schemas.microsoft.com/office/drawing/2016/5/11/chartex" xmlns:cx6="http://schemas.microsoft.com/office/drawing/2016/5/12/chartex" xmlns:cx7="http://schemas.microsoft.com/office/drawing/2016/5/13/chartex" xmlns:cx8="http://schemas.microsoft.com/office/drawing/2016/5/14/chartex" xmlns:mc="http://schemas.openxmlformats.org/markup-compatibility/2006" xmlns:aink="http://schemas.microsoft.com/office/drawing/2016/ink" xmlns:am3d="http://schemas.microsoft.com/office/drawing/2017/model3d" xmlns:o="urn:schemas-microsoft-com:office:office" xmlns:r="http://schemas.openxmlformats.org/officeDocument/2006/relationships" xmlns:m="http://schemas.openxmlformats.org/officeDocument/2006/math" xmlns:v="urn:schemas-microsoft-com:vml" xmlns:wp14="http://schemas.microsoft.com/office/word/2010/wordprocessingDrawing" xmlns:wp="http://schemas.openxmlformats.org/drawingml/2006/wordprocessingDrawing" xmlns:w10="urn:schemas-microsoft-com:office:word" xmlns:w="http://schemas.openxmlformats.org/wordprocessingml/2006/main" xmlns:w14="http://schemas.microsoft.com/office/word/2010/wordml" xmlns:w15="http://schemas.microsoft.com/office/word/2012/wordml" xmlns:w16cex="http://schemas.microsoft.com/office/word/2018/wordml/cex" xmlns:w16cid="http://schemas.microsoft.com/office/word/2016/wordml/cid" xmlns:w16="http://schemas.microsoft.com/office/word/2018/wordml" xmlns:w16sdtdh="http://schemas.microsoft.com/office/word/2020/wordml/sdtdatahash" xmlns:w16se="http://schemas.microsoft.com/office/word/2015/wordml/symex" xmlns:wpg="http://schemas.microsoft.com/office/word/2010/wordprocessingGroup" xmlns:wpi="http://schemas.microsoft.com/office/word/2010/wordprocessingInk" xmlns:wne="http://schemas.microsoft.com/office/word/2006/wordml" xmlns:wps="http://schemas.microsoft.com/office/word/2010/wordprocessingShape" mc:Ignorable="w14 w15 w16se w16cid w16 w16cex w16sdtdh wp14">
   <w:body>
-    <w:p>
-      <w:r>
-        <w:t>Test</w:t>
-      </w:r>
-      <w:r>
-        <w:br/>
-        <w:t>ddddd</w:t>
-      </w:r>
-    </w:p>
+    <w:tbl>
+      <w:tblPr>
+        <w:tblStyle w:val="TableGrid"/>
+        <w:tblW w:w="0" w:type="auto"/>
+        <w:tblLook w:val="04A0" w:firstRow="1" w:lastRow="0" w:firstColumn="1" w:lastColumn="0" w:noHBand="0" w:noVBand="1"/>
+      </w:tblPr>
+      <w:tblGrid>
+        <w:gridCol w:w="4508"/>
+        <w:gridCol w:w="4508"/>
+      </w:tblGrid>
+      <w:tr>
+        <w:tc>
+          <w:tcPr>
+            <w:tcW w:w="4508" w:type="dxa"/>
+          </w:tcPr>
+          <w:p>
+            <w:pPr>
+              <w:rPr>
+                <w:rFonts w:ascii="Times New Roman" w:eastAsia="Times New Roman" w:hAnsi="Times New Roman" w:cs="Times New Roman"/>
+                <w:sz w:val="24"/>
+                <w:szCs w:val="24"/>
+              </w:rPr>
+            </w:pPr>
+            <w:r>
+              <w:rPr>
+                <w:rFonts w:ascii="Times New Roman" w:eastAsia="Times New Roman" w:hAnsi="Times New Roman" w:cs="Times New Roman"/>
+                <w:b/>
+                <w:bCs/>
+                <w:sz w:val="24"/>
+                <w:szCs w:val="24"/>
+              </w:rPr>
+              <w:t>Meeting Date:</w:t>
+            </w:r>
+            <w:r>
+              <w:rPr>
+                <w:rFonts w:ascii="Times New Roman" w:eastAsia="Times New Roman" w:hAnsi="Times New Roman" w:cs="Times New Roman"/>
+                <w:sz w:val="24"/>
+                <w:szCs w:val="24"/>
+              </w:rPr>
+              <w:t xml:space="preserve"> [Date]</w:t>
+            </w:r>
+          </w:p>
+          <w:p>
+            <w:r>
+              <w:rPr>
+                <w:rFonts w:ascii="Times New Roman" w:eastAsia="Times New Roman" w:hAnsi="Times New Roman" w:cs="Times New Roman"/>
+                <w:b/>
+                <w:bCs/>
+                <w:sz w:val="24"/>
+                <w:szCs w:val="24"/>
+              </w:rPr>
+              <w:t>Participants:</w:t>
+            </w:r>
+            <w:r>
+              <w:rPr>
+                <w:rFonts w:ascii="Times New Roman" w:eastAsia="Times New Roman" w:hAnsi="Times New Roman" w:cs="Times New Roman"/>
+                <w:sz w:val="24"/>
+                <w:szCs w:val="24"/>
+              </w:rPr>
+              <w:t xml:space="preserve"> [List of Participants]</w:t>
+            </w:r>
+            <w:r>
+              <w:rPr>
+                <w:rFonts w:ascii="Times New Roman" w:eastAsia="Times New Roman" w:hAnsi="Times New Roman" w:cs="Times New Roman"/>
+                <w:sz w:val="24"/>
+                <w:szCs w:val="24"/>
+              </w:rPr>
+              <w:br/>
+            </w:r>
+          </w:p>
+        </w:tc>
+        <w:tc>
+          <w:tcPr>
+            <w:tcW w:w="4508" w:type="dxa"/>
+          </w:tcPr>
+          <w:p>
+            <w:pPr>
+              <w:spacing w:before="100" w:beforeAutospacing="1" w:after="100" w:afterAutospacing="1"/>
+              <w:rPr>
+                <w:rFonts w:ascii="Times New Roman" w:eastAsia="Times New Roman" w:hAnsi="Times New Roman" w:cs="Times New Roman"/>
+                <w:sz w:val="24"/>
+                <w:szCs w:val="24"/>
+              </w:rPr>
+            </w:pPr>
+            <w:r>
+              <w:rPr>
+                <w:rFonts w:ascii="Times New Roman" w:eastAsia="Times New Roman" w:hAnsi="Times New Roman" w:cs="Times New Roman"/>
+                <w:b/>
+                <w:bCs/>
+                <w:sz w:val="24"/>
+                <w:szCs w:val="24"/>
+              </w:rPr>
+              <w:t>Discussion Topics:</w:t>
+            </w:r>
+            <w:r>
+              <w:rPr>
+                <w:rFonts w:ascii="Times New Roman" w:eastAsia="Times New Roman" w:hAnsi="Times New Roman" w:cs="Times New Roman"/>
+                <w:sz w:val="24"/>
+                <w:szCs w:val="24"/>
+              </w:rPr>
+              <w:t xml:space="preserve"> [List of Topics]</w:t>
+            </w:r>
+          </w:p>
+          <w:p>
+            <w:pPr>
+              <w:spacing w:before="100" w:beforeAutospacing="1" w:after="100" w:afterAutospacing="1"/>
+              <w:rPr>
+                <w:rFonts w:ascii="Times New Roman" w:eastAsia="Times New Roman" w:hAnsi="Times New Roman" w:cs="Times New Roman"/>
+                <w:sz w:val="24"/>
+                <w:szCs w:val="24"/>
+              </w:rPr>
+            </w:pPr>
+            <w:r>
+              <w:rPr>
+                <w:rFonts w:ascii="Times New Roman" w:eastAsia="Times New Roman" w:hAnsi="Times New Roman" w:cs="Times New Roman"/>
+                <w:b/>
+                <w:bCs/>
+                <w:sz w:val="24"/>
+                <w:szCs w:val="24"/>
+              </w:rPr>
+              <w:t>Main Discussion Points:</w:t>
+            </w:r>
+          </w:p>
+          <w:p>
+            <w:pPr>
+              <w:numPr>
+                <w:ilvl w:val="0"/>
+                <w:numId w:val="1"/>
+              </w:numPr>
+              <w:spacing w:before="100" w:beforeAutospacing="1" w:after="100" w:afterAutospacing="1"/>
+              <w:rPr>
+                <w:rFonts w:ascii="Times New Roman" w:eastAsia="Times New Roman" w:hAnsi="Times New Roman" w:cs="Times New Roman"/>
+                <w:sz w:val="24"/>
+                <w:szCs w:val="24"/>
+              </w:rPr>
+            </w:pPr>
+            <w:r>
+              <w:rPr>
+                <w:rFonts w:ascii="Times New Roman" w:eastAsia="Times New Roman" w:hAnsi="Times New Roman" w:cs="Times New Roman"/>
+                <w:sz w:val="24"/>
+                <w:szCs w:val="24"/>
+              </w:rPr>
+              <w:t>[Discussion Point 1]</w:t>
+            </w:r>
+          </w:p>
+          <w:p>
+            <w:pPr>
+              <w:numPr>
+                <w:ilvl w:val="0"/>
+                <w:numId w:val="1"/>
+              </w:numPr>
+              <w:spacing w:before="100" w:beforeAutospacing="1" w:after="100" w:afterAutospacing="1"/>
+              <w:rPr>
+                <w:rFonts w:ascii="Times New Roman" w:eastAsia="Times New Roman" w:hAnsi="Times New Roman" w:cs="Times New Roman"/>
+                <w:sz w:val="24"/>
+                <w:szCs w:val="24"/>
+              </w:rPr>
+            </w:pPr>
+            <w:r>
+              <w:rPr>
+                <w:rFonts w:ascii="Times New Roman" w:eastAsia="Times New Roman" w:hAnsi="Times New Roman" w:cs="Times New Roman"/>
+                <w:sz w:val="24"/>
+                <w:szCs w:val="24"/>
+              </w:rPr>
+              <w:t>[Discussion Point 2]</w:t>
+            </w:r>
+          </w:p>
+          <w:p>
+            <w:pPr>
+              <w:numPr>
+                <w:ilvl w:val="0"/>
+                <w:numId w:val="1"/>
+              </w:numPr>
+              <w:spacing w:before="100" w:beforeAutospacing="1" w:after="100" w:afterAutospacing="1"/>
+              <w:rPr>
+                <w:rFonts w:ascii="Times New Roman" w:eastAsia="Times New Roman" w:hAnsi="Times New Roman" w:cs="Times New Roman"/>
+                <w:sz w:val="24"/>
+                <w:szCs w:val="24"/>
+              </w:rPr>
+            </w:pPr>
+            <w:r>
+              <w:rPr>
+                <w:rFonts w:ascii="Times New Roman" w:eastAsia="Times New Roman" w:hAnsi="Times New Roman" w:cs="Times New Roman"/>
+                <w:sz w:val="24"/>
+                <w:szCs w:val="24"/>
+              </w:rPr>
+              <w:t>[Discussion Point 3]</w:t>
+            </w:r>
+          </w:p>
+          <w:p>
+            <w:pPr>
+              <w:spacing w:before="100" w:beforeAutospacing="1" w:after="100" w:afterAutospacing="1"/>
+              <w:rPr>
+                <w:rFonts w:ascii="Times New Roman" w:eastAsia="Times New Roman" w:hAnsi="Times New Roman" w:cs="Times New Roman"/>
+                <w:sz w:val="24"/>
+                <w:szCs w:val="24"/>
+              </w:rPr>
+            </w:pPr>
+            <w:r>
+              <w:rPr>
+                <w:rFonts w:ascii="Times New Roman" w:eastAsia="Times New Roman" w:hAnsi="Times New Roman" w:cs="Times New Roman"/>
+                <w:b/>
+                <w:bCs/>
+                <w:sz w:val="24"/>
+                <w:szCs w:val="24"/>
+              </w:rPr>
+              <w:t>Decisions Made:</w:t>
+            </w:r>
+          </w:p>
+          <w:p>
+            <w:pPr>
+              <w:numPr>
+                <w:ilvl w:val="0"/>
+                <w:numId w:val="2"/>
+              </w:numPr>
+              <w:spacing w:before="100" w:beforeAutospacing="1" w:after="100" w:afterAutospacing="1"/>
+              <w:rPr>
+                <w:rFonts w:ascii="Times New Roman" w:eastAsia="Times New Roman" w:hAnsi="Times New Roman" w:cs="Times New Roman"/>
+                <w:sz w:val="24"/>
+                <w:szCs w:val="24"/>
+              </w:rPr>
+            </w:pPr>
+            <w:r>
+              <w:rPr>
+                <w:rFonts w:ascii="Times New Roman" w:eastAsia="Times New Roman" w:hAnsi="Times New Roman" w:cs="Times New Roman"/>
+                <w:sz w:val="24"/>
+                <w:szCs w:val="24"/>
+              </w:rPr>
+              <w:t>[Decision 1]</w:t>
+            </w:r>
+          </w:p>
+          <w:p>
+            <w:pPr>
+              <w:numPr>
+                <w:ilvl w:val="0"/>
+                <w:numId w:val="2"/>
+              </w:numPr>
+              <w:spacing w:before="100" w:beforeAutospacing="1" w:after="100" w:afterAutospacing="1"/>
+              <w:rPr>
+                <w:rFonts w:ascii="Times New Roman" w:eastAsia="Times New Roman" w:hAnsi="Times New Roman" w:cs="Times New Roman"/>
+                <w:sz w:val="24"/>
+                <w:szCs w:val="24"/>
+              </w:rPr>
+            </w:pPr>
+            <w:r>
+              <w:rPr>
+                <w:rFonts w:ascii="Times New Roman" w:eastAsia="Times New Roman" w:hAnsi="Times New Roman" w:cs="Times New Roman"/>
+                <w:sz w:val="24"/>
+                <w:szCs w:val="24"/>
+              </w:rPr>
+              <w:t>[Decision 2]</w:t>
+            </w:r>
+          </w:p>
+          <w:p>
+            <w:pPr>
+              <w:spacing w:before="100" w:beforeAutospacing="1" w:after="100" w:afterAutospacing="1"/>
+              <w:rPr>
+                <w:rFonts w:ascii="Times New Roman" w:eastAsia="Times New Roman" w:hAnsi="Times New Roman" w:cs="Times New Roman"/>
+                <w:sz w:val="24"/>
+                <w:szCs w:val="24"/>
+              </w:rPr>
+            </w:pPr>
+            <w:r>
+              <w:rPr>
+                <w:rFonts w:ascii="Times New Roman" w:eastAsia="Times New Roman" w:hAnsi="Times New Roman" w:cs="Times New Roman"/>
+                <w:b/>
+                <w:bCs/>
+                <w:sz w:val="24"/>
+                <w:szCs w:val="24"/>
+              </w:rPr>
+              <w:t>Assigned Tasks:</w:t>
+            </w:r>
+          </w:p>
+          <w:p>
+            <w:pPr>
+              <w:numPr>
+                <w:ilvl w:val="0"/>
+                <w:numId w:val="3"/>
+              </w:numPr>
+              <w:spacing w:before="100" w:beforeAutospacing="1" w:after="100" w:afterAutospacing="1"/>
+              <w:rPr>
+                <w:rFonts w:ascii="Times New Roman" w:eastAsia="Times New Roman" w:hAnsi="Times New Roman" w:cs="Times New Roman"/>
+                <w:sz w:val="24"/>
+                <w:szCs w:val="24"/>
+              </w:rPr>
+            </w:pPr>
+            <w:r>
+              <w:rPr>
+                <w:rFonts w:ascii="Times New Roman" w:eastAsia="Times New Roman" w:hAnsi="Times New Roman" w:cs="Times New Roman"/>
+                <w:sz w:val="24"/>
+                <w:szCs w:val="24"/>
+              </w:rPr>
+              <w:t>[Member Name]: [Task Description]</w:t>
+            </w:r>
+          </w:p>
+          <w:p>
+            <w:pPr>
+              <w:numPr>
+                <w:ilvl w:val="0"/>
+                <w:numId w:val="3"/>
+              </w:numPr>
+              <w:spacing w:before="100" w:beforeAutospacing="1" w:after="100" w:afterAutospacing="1"/>
+              <w:rPr>
+                <w:rFonts w:ascii="Times New Roman" w:eastAsia="Times New Roman" w:hAnsi="Times New Roman" w:cs="Times New Roman"/>
+                <w:sz w:val="24"/>
+                <w:szCs w:val="24"/>
+              </w:rPr>
+            </w:pPr>
+            <w:r>
+              <w:rPr>
+                <w:rFonts w:ascii="Times New Roman" w:eastAsia="Times New Roman" w:hAnsi="Times New Roman" w:cs="Times New Roman"/>
+                <w:sz w:val="24"/>
+                <w:szCs w:val="24"/>
+              </w:rPr>
+              <w:t>[Member Name]: [Task Description]</w:t>
+            </w:r>
+          </w:p>
+        </w:tc>
+      </w:tr>
+      <w:tr>
+        <w:tc>
+          <w:tcPr>
+            <w:tcW w:w="4508" w:type="dxa"/>
+          </w:tcPr>
+          <w:p>
+            <w:pPr>
+              <w:rPr>
+                <w:rFonts w:ascii="Times New Roman" w:eastAsia="Times New Roman" w:hAnsi="Times New Roman" w:cs="Times New Roman"/>
+                <w:sz w:val="24"/>
+                <w:szCs w:val="24"/>
+              </w:rPr>
+            </w:pPr>
+            <w:r>
+              <w:rPr>
+                <w:rFonts w:ascii="Times New Roman" w:eastAsia="Times New Roman" w:hAnsi="Times New Roman" w:cs="Times New Roman"/>
+                <w:b/>
+                <w:bCs/>
+                <w:sz w:val="24"/>
+                <w:szCs w:val="24"/>
+              </w:rPr>
+              <w:t>Meeting Date:</w:t>
+            </w:r>
+            <w:r>
+              <w:rPr>
+                <w:rFonts w:ascii="Times New Roman" w:eastAsia="Times New Roman" w:hAnsi="Times New Roman" w:cs="Times New Roman"/>
+                <w:sz w:val="24"/>
+                <w:szCs w:val="24"/>
+              </w:rPr>
+              <w:t xml:space="preserve"> [Date]</w:t>
+            </w:r>
+          </w:p>
+          <w:p>
+            <w:r>
+              <w:rPr>
+                <w:rFonts w:ascii="Times New Roman" w:eastAsia="Times New Roman" w:hAnsi="Times New Roman" w:cs="Times New Roman"/>
+                <w:b/>
+                <w:bCs/>
+                <w:sz w:val="24"/>
+                <w:szCs w:val="24"/>
+              </w:rPr>
+              <w:t>Participants:</w:t>
+            </w:r>
+            <w:r>
+              <w:rPr>
+                <w:rFonts w:ascii="Times New Roman" w:eastAsia="Times New Roman" w:hAnsi="Times New Roman" w:cs="Times New Roman"/>
+                <w:sz w:val="24"/>
+                <w:szCs w:val="24"/>
+              </w:rPr>
+              <w:t xml:space="preserve"> [List of Participants]</w:t>
+            </w:r>
+            <w:r>
+              <w:rPr>
+                <w:rFonts w:ascii="Times New Roman" w:eastAsia="Times New Roman" w:hAnsi="Times New Roman" w:cs="Times New Roman"/>
+                <w:sz w:val="24"/>
+                <w:szCs w:val="24"/>
+              </w:rPr>
+              <w:br/>
+            </w:r>
+          </w:p>
+        </w:tc>
+        <w:tc>
+          <w:tcPr>
+            <w:tcW w:w="4508" w:type="dxa"/>
+          </w:tcPr>
+          <w:p>
+            <w:pPr>
+              <w:spacing w:before="100" w:beforeAutospacing="1" w:after="100" w:afterAutospacing="1"/>
+              <w:rPr>
+                <w:rFonts w:ascii="Times New Roman" w:eastAsia="Times New Roman" w:hAnsi="Times New Roman" w:cs="Times New Roman"/>
+                <w:sz w:val="24"/>
+                <w:szCs w:val="24"/>
+              </w:rPr>
+            </w:pPr>
+            <w:r>
+              <w:rPr>
+                <w:rFonts w:ascii="Times New Roman" w:eastAsia="Times New Roman" w:hAnsi="Times New Roman" w:cs="Times New Roman"/>
+                <w:b/>
+                <w:bCs/>
+                <w:sz w:val="24"/>
+                <w:szCs w:val="24"/>
+              </w:rPr>
+              <w:t>Discussion Topics:</w:t>
+            </w:r>
+            <w:r>
+              <w:rPr>
+                <w:rFonts w:ascii="Times New Roman" w:eastAsia="Times New Roman" w:hAnsi="Times New Roman" w:cs="Times New Roman"/>
+                <w:sz w:val="24"/>
+                <w:szCs w:val="24"/>
+              </w:rPr>
+              <w:t xml:space="preserve"> [List of Topics]</w:t>
+            </w:r>
+          </w:p>
+          <w:p>
+            <w:pPr>
+              <w:spacing w:before="100" w:beforeAutospacing="1" w:after="100" w:afterAutospacing="1"/>
+              <w:rPr>
+                <w:rFonts w:ascii="Times New Roman" w:eastAsia="Times New Roman" w:hAnsi="Times New Roman" w:cs="Times New Roman"/>
+                <w:sz w:val="24"/>
+                <w:szCs w:val="24"/>
+              </w:rPr>
+            </w:pPr>
+            <w:r>
+              <w:rPr>
+                <w:rFonts w:ascii="Times New Roman" w:eastAsia="Times New Roman" w:hAnsi="Times New Roman" w:cs="Times New Roman"/>
+                <w:b/>
+                <w:bCs/>
+                <w:sz w:val="24"/>
+                <w:szCs w:val="24"/>
+              </w:rPr>
+              <w:t>Main Discussion Points:</w:t>
+            </w:r>
+          </w:p>
+          <w:p>
+            <w:pPr>
+              <w:numPr>
+                <w:ilvl w:val="0"/>
+                <w:numId w:val="1"/>
+              </w:numPr>
+              <w:spacing w:before="100" w:beforeAutospacing="1" w:after="100" w:afterAutospacing="1"/>
+              <w:rPr>
+                <w:rFonts w:ascii="Times New Roman" w:eastAsia="Times New Roman" w:hAnsi="Times New Roman" w:cs="Times New Roman"/>
+                <w:sz w:val="24"/>
+                <w:szCs w:val="24"/>
+              </w:rPr>
+            </w:pPr>
+            <w:r>
+              <w:rPr>
+                <w:rFonts w:ascii="Times New Roman" w:eastAsia="Times New Roman" w:hAnsi="Times New Roman" w:cs="Times New Roman"/>
+                <w:sz w:val="24"/>
+                <w:szCs w:val="24"/>
+              </w:rPr>
+              <w:t>[Discussion Point 1]</w:t>
+            </w:r>
+          </w:p>
+          <w:p>
+            <w:pPr>
+              <w:numPr>
+                <w:ilvl w:val="0"/>
+                <w:numId w:val="1"/>
+              </w:numPr>
+              <w:spacing w:before="100" w:beforeAutospacing="1" w:after="100" w:afterAutospacing="1"/>
+              <w:rPr>
+                <w:rFonts w:ascii="Times New Roman" w:eastAsia="Times New Roman" w:hAnsi="Times New Roman" w:cs="Times New Roman"/>
+                <w:sz w:val="24"/>
+                <w:szCs w:val="24"/>
+              </w:rPr>
+            </w:pPr>
+            <w:r>
+              <w:rPr>
+                <w:rFonts w:ascii="Times New Roman" w:eastAsia="Times New Roman" w:hAnsi="Times New Roman" w:cs="Times New Roman"/>
+                <w:sz w:val="24"/>
+                <w:szCs w:val="24"/>
+              </w:rPr>
+              <w:t>[Discussion Point 2]</w:t>
+            </w:r>
+          </w:p>
+          <w:p>
+            <w:pPr>
+              <w:numPr>
+                <w:ilvl w:val="0"/>
+                <w:numId w:val="1"/>
+              </w:numPr>
+              <w:spacing w:before="100" w:beforeAutospacing="1" w:after="100" w:afterAutospacing="1"/>
+              <w:rPr>
+                <w:rFonts w:ascii="Times New Roman" w:eastAsia="Times New Roman" w:hAnsi="Times New Roman" w:cs="Times New Roman"/>
+                <w:sz w:val="24"/>
+                <w:szCs w:val="24"/>
+              </w:rPr>
+            </w:pPr>
+            <w:r>
+              <w:rPr>
+                <w:rFonts w:ascii="Times New Roman" w:eastAsia="Times New Roman" w:hAnsi="Times New Roman" w:cs="Times New Roman"/>
+                <w:sz w:val="24"/>
+                <w:szCs w:val="24"/>
+              </w:rPr>
+              <w:t>[Discussion Point 3]</w:t>
+            </w:r>
+          </w:p>
+          <w:p>
+            <w:pPr>
+              <w:spacing w:before="100" w:beforeAutospacing="1" w:after="100" w:afterAutospacing="1"/>
+              <w:rPr>
+                <w:rFonts w:ascii="Times New Roman" w:eastAsia="Times New Roman" w:hAnsi="Times New Roman" w:cs="Times New Roman"/>
+                <w:sz w:val="24"/>
+                <w:szCs w:val="24"/>
+              </w:rPr>
+            </w:pPr>
+            <w:r>
+              <w:rPr>
+                <w:rFonts w:ascii="Times New Roman" w:eastAsia="Times New Roman" w:hAnsi="Times New Roman" w:cs="Times New Roman"/>
+                <w:b/>
+                <w:bCs/>
+                <w:sz w:val="24"/>
+                <w:szCs w:val="24"/>
+              </w:rPr>
+              <w:t>Decisions Made:</w:t>
+            </w:r>
+          </w:p>
+          <w:p>
+            <w:pPr>
+              <w:numPr>
+                <w:ilvl w:val="0"/>
+                <w:numId w:val="2"/>
+              </w:numPr>
+              <w:spacing w:before="100" w:beforeAutospacing="1" w:after="100" w:afterAutospacing="1"/>
+              <w:rPr>
+                <w:rFonts w:ascii="Times New Roman" w:eastAsia="Times New Roman" w:hAnsi="Times New Roman" w:cs="Times New Roman"/>
+                <w:sz w:val="24"/>
+                <w:szCs w:val="24"/>
+              </w:rPr>
+            </w:pPr>
+            <w:r>
+              <w:rPr>
+                <w:rFonts w:ascii="Times New Roman" w:eastAsia="Times New Roman" w:hAnsi="Times New Roman" w:cs="Times New Roman"/>
+                <w:sz w:val="24"/>
+                <w:szCs w:val="24"/>
+              </w:rPr>
+              <w:t>[Decision 1]</w:t>
+            </w:r>
+          </w:p>
+          <w:p>
+            <w:pPr>
+              <w:numPr>
+                <w:ilvl w:val="0"/>
+                <w:numId w:val="2"/>
+              </w:numPr>
+              <w:spacing w:before="100" w:beforeAutospacing="1" w:after="100" w:afterAutospacing="1"/>
+              <w:rPr>
+                <w:rFonts w:ascii="Times New Roman" w:eastAsia="Times New Roman" w:hAnsi="Times New Roman" w:cs="Times New Roman"/>
+                <w:sz w:val="24"/>
+                <w:szCs w:val="24"/>
+              </w:rPr>
+            </w:pPr>
+            <w:r>
+              <w:rPr>
+                <w:rFonts w:ascii="Times New Roman" w:eastAsia="Times New Roman" w:hAnsi="Times New Roman" w:cs="Times New Roman"/>
+                <w:sz w:val="24"/>
+                <w:szCs w:val="24"/>
+              </w:rPr>
+              <w:t>[Decision 2]</w:t>
+            </w:r>
+          </w:p>
+          <w:p>
+            <w:pPr>
+              <w:spacing w:before="100" w:beforeAutospacing="1" w:after="100" w:afterAutospacing="1"/>
+              <w:rPr>
+                <w:rFonts w:ascii="Times New Roman" w:eastAsia="Times New Roman" w:hAnsi="Times New Roman" w:cs="Times New Roman"/>
+                <w:sz w:val="24"/>
+                <w:szCs w:val="24"/>
+              </w:rPr>
+            </w:pPr>
+            <w:r>
+              <w:rPr>
+                <w:rFonts w:ascii="Times New Roman" w:eastAsia="Times New Roman" w:hAnsi="Times New Roman" w:cs="Times New Roman"/>
+                <w:b/>
+                <w:bCs/>
+                <w:sz w:val="24"/>
+                <w:szCs w:val="24"/>
+              </w:rPr>
+              <w:t>Assigned Tasks:</w:t>
+            </w:r>
+          </w:p>
+          <w:p>
+            <w:pPr>
+              <w:numPr>
+                <w:ilvl w:val="0"/>
+                <w:numId w:val="3"/>
+              </w:numPr>
+              <w:spacing w:before="100" w:beforeAutospacing="1" w:after="100" w:afterAutospacing="1"/>
+              <w:rPr>
+                <w:rFonts w:ascii="Times New Roman" w:eastAsia="Times New Roman" w:hAnsi="Times New Roman" w:cs="Times New Roman"/>
+                <w:sz w:val="24"/>
+                <w:szCs w:val="24"/>
+              </w:rPr>
+            </w:pPr>
+            <w:r>
+              <w:rPr>
+                <w:rFonts w:ascii="Times New Roman" w:eastAsia="Times New Roman" w:hAnsi="Times New Roman" w:cs="Times New Roman"/>
+                <w:sz w:val="24"/>
+                <w:szCs w:val="24"/>
+              </w:rPr>
+              <w:t>[Member Name]: [Task Description]</w:t>
+            </w:r>
+          </w:p>
+          <w:p>
+            <w:r>
+              <w:rPr>
+                <w:rFonts w:ascii="Times New Roman" w:eastAsia="Times New Roman" w:hAnsi="Times New Roman" w:cs="Times New Roman"/>
+                <w:sz w:val="24"/>
+                <w:szCs w:val="24"/>
+              </w:rPr>
+              <w:t>[Member Name]: [Task Description]</w:t>
+            </w:r>
+          </w:p>
+        </w:tc>
+      </w:tr>
+    </w:tbl>
+    <w:p/>
     <w:sectPr>
       <w:pgSz w:w="11906" w:h="16838"/>
       <w:pgMar w:top="1440" w:right="1440" w:bottom="1440" w:left="1440" w:header="720" w:footer="720" w:gutter="0"/>
@@ -19,6 +628,395 @@
     </w:sectPr>
   </w:body>
 </w:document>
+</file>
+
+<file path=word/numbering.xml><?xml version="1.0" encoding="utf-8"?>
+<w:numbering xmlns:wpc="http://schemas.microsoft.com/office/word/2010/wordprocessingCanvas" xmlns:cx="http://schemas.microsoft.com/office/drawing/2014/chartex" xmlns:cx1="http://schemas.microsoft.com/office/drawing/2015/9/8/chartex" xmlns:cx2="http://schemas.microsoft.com/office/drawing/2015/10/21/chartex" xmlns:cx3="http://schemas.microsoft.com/office/drawing/2016/5/9/chartex" xmlns:cx4="http://schemas.microsoft.com/office/drawing/2016/5/10/chartex" xmlns:cx5="http://schemas.microsoft.com/office/drawing/2016/5/11/chartex" xmlns:cx6="http://schemas.microsoft.com/office/drawing/2016/5/12/chartex" xmlns:cx7="http://schemas.microsoft.com/office/drawing/2016/5/13/chartex" xmlns:cx8="http://schemas.microsoft.com/office/drawing/2016/5/14/chartex" xmlns:mc="http://schemas.openxmlformats.org/markup-compatibility/2006" xmlns:aink="http://schemas.microsoft.com/office/drawing/2016/ink" xmlns:am3d="http://schemas.microsoft.com/office/drawing/2017/model3d" xmlns:o="urn:schemas-microsoft-com:office:office" xmlns:r="http://schemas.openxmlformats.org/officeDocument/2006/relationships" xmlns:m="http://schemas.openxmlformats.org/officeDocument/2006/math" xmlns:v="urn:schemas-microsoft-com:vml" xmlns:wp14="http://schemas.microsoft.com/office/word/2010/wordprocessingDrawing" xmlns:wp="http://schemas.openxmlformats.org/drawingml/2006/wordprocessingDrawing" xmlns:w10="urn:schemas-microsoft-com:office:word" xmlns:w="http://schemas.openxmlformats.org/wordprocessingml/2006/main" xmlns:w14="http://schemas.microsoft.com/office/word/2010/wordml" xmlns:w15="http://schemas.microsoft.com/office/word/2012/wordml" xmlns:w16cex="http://schemas.microsoft.com/office/word/2018/wordml/cex" xmlns:w16cid="http://schemas.microsoft.com/office/word/2016/wordml/cid" xmlns:w16="http://schemas.microsoft.com/office/word/2018/wordml" xmlns:w16sdtdh="http://schemas.microsoft.com/office/word/2020/wordml/sdtdatahash" xmlns:w16se="http://schemas.microsoft.com/office/word/2015/wordml/symex" xmlns:wpg="http://schemas.microsoft.com/office/word/2010/wordprocessingGroup" xmlns:wpi="http://schemas.microsoft.com/office/word/2010/wordprocessingInk" xmlns:wne="http://schemas.microsoft.com/office/word/2006/wordml" xmlns:wps="http://schemas.microsoft.com/office/word/2010/wordprocessingShape" mc:Ignorable="w14 w15 w16se w16cid w16 w16cex w16sdtdh wp14">
+  <w:abstractNum w:abstractNumId="0" w15:restartNumberingAfterBreak="0">
+    <w:nsid w:val="1A8767FF"/>
+    <w:multiLevelType w:val="multilevel"/>
+    <w:tmpl w:val="E6F276CE"/>
+    <w:lvl w:ilvl="0">
+      <w:start w:val="1"/>
+      <w:numFmt w:val="decimal"/>
+      <w:lvlText w:val="%1."/>
+      <w:lvlJc w:val="left"/>
+      <w:pPr>
+        <w:tabs>
+          <w:tab w:val="num" w:pos="720"/>
+        </w:tabs>
+        <w:ind w:left="720" w:hanging="360"/>
+      </w:pPr>
+    </w:lvl>
+    <w:lvl w:ilvl="1" w:tentative="1">
+      <w:start w:val="1"/>
+      <w:numFmt w:val="decimal"/>
+      <w:lvlText w:val="%2."/>
+      <w:lvlJc w:val="left"/>
+      <w:pPr>
+        <w:tabs>
+          <w:tab w:val="num" w:pos="1440"/>
+        </w:tabs>
+        <w:ind w:left="1440" w:hanging="360"/>
+      </w:pPr>
+    </w:lvl>
+    <w:lvl w:ilvl="2" w:tentative="1">
+      <w:start w:val="1"/>
+      <w:numFmt w:val="decimal"/>
+      <w:lvlText w:val="%3."/>
+      <w:lvlJc w:val="left"/>
+      <w:pPr>
+        <w:tabs>
+          <w:tab w:val="num" w:pos="2160"/>
+        </w:tabs>
+        <w:ind w:left="2160" w:hanging="360"/>
+      </w:pPr>
+    </w:lvl>
+    <w:lvl w:ilvl="3" w:tentative="1">
+      <w:start w:val="1"/>
+      <w:numFmt w:val="decimal"/>
+      <w:lvlText w:val="%4."/>
+      <w:lvlJc w:val="left"/>
+      <w:pPr>
+        <w:tabs>
+          <w:tab w:val="num" w:pos="2880"/>
+        </w:tabs>
+        <w:ind w:left="2880" w:hanging="360"/>
+      </w:pPr>
+    </w:lvl>
+    <w:lvl w:ilvl="4" w:tentative="1">
+      <w:start w:val="1"/>
+      <w:numFmt w:val="decimal"/>
+      <w:lvlText w:val="%5."/>
+      <w:lvlJc w:val="left"/>
+      <w:pPr>
+        <w:tabs>
+          <w:tab w:val="num" w:pos="3600"/>
+        </w:tabs>
+        <w:ind w:left="3600" w:hanging="360"/>
+      </w:pPr>
+    </w:lvl>
+    <w:lvl w:ilvl="5" w:tentative="1">
+      <w:start w:val="1"/>
+      <w:numFmt w:val="decimal"/>
+      <w:lvlText w:val="%6."/>
+      <w:lvlJc w:val="left"/>
+      <w:pPr>
+        <w:tabs>
+          <w:tab w:val="num" w:pos="4320"/>
+        </w:tabs>
+        <w:ind w:left="4320" w:hanging="360"/>
+      </w:pPr>
+    </w:lvl>
+    <w:lvl w:ilvl="6" w:tentative="1">
+      <w:start w:val="1"/>
+      <w:numFmt w:val="decimal"/>
+      <w:lvlText w:val="%7."/>
+      <w:lvlJc w:val="left"/>
+      <w:pPr>
+        <w:tabs>
+          <w:tab w:val="num" w:pos="5040"/>
+        </w:tabs>
+        <w:ind w:left="5040" w:hanging="360"/>
+      </w:pPr>
+    </w:lvl>
+    <w:lvl w:ilvl="7" w:tentative="1">
+      <w:start w:val="1"/>
+      <w:numFmt w:val="decimal"/>
+      <w:lvlText w:val="%8."/>
+      <w:lvlJc w:val="left"/>
+      <w:pPr>
+        <w:tabs>
+          <w:tab w:val="num" w:pos="5760"/>
+        </w:tabs>
+        <w:ind w:left="5760" w:hanging="360"/>
+      </w:pPr>
+    </w:lvl>
+    <w:lvl w:ilvl="8" w:tentative="1">
+      <w:start w:val="1"/>
+      <w:numFmt w:val="decimal"/>
+      <w:lvlText w:val="%9."/>
+      <w:lvlJc w:val="left"/>
+      <w:pPr>
+        <w:tabs>
+          <w:tab w:val="num" w:pos="6480"/>
+        </w:tabs>
+        <w:ind w:left="6480" w:hanging="360"/>
+      </w:pPr>
+    </w:lvl>
+  </w:abstractNum>
+  <w:abstractNum w:abstractNumId="1" w15:restartNumberingAfterBreak="0">
+    <w:nsid w:val="26037011"/>
+    <w:multiLevelType w:val="multilevel"/>
+    <w:tmpl w:val="F6B29220"/>
+    <w:lvl w:ilvl="0">
+      <w:start w:val="1"/>
+      <w:numFmt w:val="decimal"/>
+      <w:lvlText w:val="%1."/>
+      <w:lvlJc w:val="left"/>
+      <w:pPr>
+        <w:tabs>
+          <w:tab w:val="num" w:pos="720"/>
+        </w:tabs>
+        <w:ind w:left="720" w:hanging="360"/>
+      </w:pPr>
+    </w:lvl>
+    <w:lvl w:ilvl="1" w:tentative="1">
+      <w:start w:val="1"/>
+      <w:numFmt w:val="decimal"/>
+      <w:lvlText w:val="%2."/>
+      <w:lvlJc w:val="left"/>
+      <w:pPr>
+        <w:tabs>
+          <w:tab w:val="num" w:pos="1440"/>
+        </w:tabs>
+        <w:ind w:left="1440" w:hanging="360"/>
+      </w:pPr>
+    </w:lvl>
+    <w:lvl w:ilvl="2" w:tentative="1">
+      <w:start w:val="1"/>
+      <w:numFmt w:val="decimal"/>
+      <w:lvlText w:val="%3."/>
+      <w:lvlJc w:val="left"/>
+      <w:pPr>
+        <w:tabs>
+          <w:tab w:val="num" w:pos="2160"/>
+        </w:tabs>
+        <w:ind w:left="2160" w:hanging="360"/>
+      </w:pPr>
+    </w:lvl>
+    <w:lvl w:ilvl="3" w:tentative="1">
+      <w:start w:val="1"/>
+      <w:numFmt w:val="decimal"/>
+      <w:lvlText w:val="%4."/>
+      <w:lvlJc w:val="left"/>
+      <w:pPr>
+        <w:tabs>
+          <w:tab w:val="num" w:pos="2880"/>
+        </w:tabs>
+        <w:ind w:left="2880" w:hanging="360"/>
+      </w:pPr>
+    </w:lvl>
+    <w:lvl w:ilvl="4" w:tentative="1">
+      <w:start w:val="1"/>
+      <w:numFmt w:val="decimal"/>
+      <w:lvlText w:val="%5."/>
+      <w:lvlJc w:val="left"/>
+      <w:pPr>
+        <w:tabs>
+          <w:tab w:val="num" w:pos="3600"/>
+        </w:tabs>
+        <w:ind w:left="3600" w:hanging="360"/>
+      </w:pPr>
+    </w:lvl>
+    <w:lvl w:ilvl="5" w:tentative="1">
+      <w:start w:val="1"/>
+      <w:numFmt w:val="decimal"/>
+      <w:lvlText w:val="%6."/>
+      <w:lvlJc w:val="left"/>
+      <w:pPr>
+        <w:tabs>
+          <w:tab w:val="num" w:pos="4320"/>
+        </w:tabs>
+        <w:ind w:left="4320" w:hanging="360"/>
+      </w:pPr>
+    </w:lvl>
+    <w:lvl w:ilvl="6" w:tentative="1">
+      <w:start w:val="1"/>
+      <w:numFmt w:val="decimal"/>
+      <w:lvlText w:val="%7."/>
+      <w:lvlJc w:val="left"/>
+      <w:pPr>
+        <w:tabs>
+          <w:tab w:val="num" w:pos="5040"/>
+        </w:tabs>
+        <w:ind w:left="5040" w:hanging="360"/>
+      </w:pPr>
+    </w:lvl>
+    <w:lvl w:ilvl="7" w:tentative="1">
+      <w:start w:val="1"/>
+      <w:numFmt w:val="decimal"/>
+      <w:lvlText w:val="%8."/>
+      <w:lvlJc w:val="left"/>
+      <w:pPr>
+        <w:tabs>
+          <w:tab w:val="num" w:pos="5760"/>
+        </w:tabs>
+        <w:ind w:left="5760" w:hanging="360"/>
+      </w:pPr>
+    </w:lvl>
+    <w:lvl w:ilvl="8" w:tentative="1">
+      <w:start w:val="1"/>
+      <w:numFmt w:val="decimal"/>
+      <w:lvlText w:val="%9."/>
+      <w:lvlJc w:val="left"/>
+      <w:pPr>
+        <w:tabs>
+          <w:tab w:val="num" w:pos="6480"/>
+        </w:tabs>
+        <w:ind w:left="6480" w:hanging="360"/>
+      </w:pPr>
+    </w:lvl>
+  </w:abstractNum>
+  <w:abstractNum w:abstractNumId="2" w15:restartNumberingAfterBreak="0">
+    <w:nsid w:val="2C6254A5"/>
+    <w:multiLevelType w:val="multilevel"/>
+    <w:tmpl w:val="20B8A110"/>
+    <w:lvl w:ilvl="0">
+      <w:start w:val="1"/>
+      <w:numFmt w:val="bullet"/>
+      <w:lvlText w:val=""/>
+      <w:lvlJc w:val="left"/>
+      <w:pPr>
+        <w:tabs>
+          <w:tab w:val="num" w:pos="720"/>
+        </w:tabs>
+        <w:ind w:left="720" w:hanging="360"/>
+      </w:pPr>
+      <w:rPr>
+        <w:rFonts w:ascii="Symbol" w:hAnsi="Symbol" w:hint="default"/>
+        <w:sz w:val="20"/>
+      </w:rPr>
+    </w:lvl>
+    <w:lvl w:ilvl="1" w:tentative="1">
+      <w:start w:val="1"/>
+      <w:numFmt w:val="bullet"/>
+      <w:lvlText w:val="o"/>
+      <w:lvlJc w:val="left"/>
+      <w:pPr>
+        <w:tabs>
+          <w:tab w:val="num" w:pos="1440"/>
+        </w:tabs>
+        <w:ind w:left="1440" w:hanging="360"/>
+      </w:pPr>
+      <w:rPr>
+        <w:rFonts w:ascii="Courier New" w:hAnsi="Courier New" w:hint="default"/>
+        <w:sz w:val="20"/>
+      </w:rPr>
+    </w:lvl>
+    <w:lvl w:ilvl="2" w:tentative="1">
+      <w:start w:val="1"/>
+      <w:numFmt w:val="bullet"/>
+      <w:lvlText w:val=""/>
+      <w:lvlJc w:val="left"/>
+      <w:pPr>
+        <w:tabs>
+          <w:tab w:val="num" w:pos="2160"/>
+        </w:tabs>
+        <w:ind w:left="2160" w:hanging="360"/>
+      </w:pPr>
+      <w:rPr>
+        <w:rFonts w:ascii="Wingdings" w:hAnsi="Wingdings" w:hint="default"/>
+        <w:sz w:val="20"/>
+      </w:rPr>
+    </w:lvl>
+    <w:lvl w:ilvl="3" w:tentative="1">
+      <w:start w:val="1"/>
+      <w:numFmt w:val="bullet"/>
+      <w:lvlText w:val=""/>
+      <w:lvlJc w:val="left"/>
+      <w:pPr>
+        <w:tabs>
+          <w:tab w:val="num" w:pos="2880"/>
+        </w:tabs>
+        <w:ind w:left="2880" w:hanging="360"/>
+      </w:pPr>
+      <w:rPr>
+        <w:rFonts w:ascii="Wingdings" w:hAnsi="Wingdings" w:hint="default"/>
+        <w:sz w:val="20"/>
+      </w:rPr>
+    </w:lvl>
+    <w:lvl w:ilvl="4" w:tentative="1">
+      <w:start w:val="1"/>
+      <w:numFmt w:val="bullet"/>
+      <w:lvlText w:val=""/>
+      <w:lvlJc w:val="left"/>
+      <w:pPr>
+        <w:tabs>
+          <w:tab w:val="num" w:pos="3600"/>
+        </w:tabs>
+        <w:ind w:left="3600" w:hanging="360"/>
+      </w:pPr>
+      <w:rPr>
+        <w:rFonts w:ascii="Wingdings" w:hAnsi="Wingdings" w:hint="default"/>
+        <w:sz w:val="20"/>
+      </w:rPr>
+    </w:lvl>
+    <w:lvl w:ilvl="5" w:tentative="1">
+      <w:start w:val="1"/>
+      <w:numFmt w:val="bullet"/>
+      <w:lvlText w:val=""/>
+      <w:lvlJc w:val="left"/>
+      <w:pPr>
+        <w:tabs>
+          <w:tab w:val="num" w:pos="4320"/>
+        </w:tabs>
+        <w:ind w:left="4320" w:hanging="360"/>
+      </w:pPr>
+      <w:rPr>
+        <w:rFonts w:ascii="Wingdings" w:hAnsi="Wingdings" w:hint="default"/>
+        <w:sz w:val="20"/>
+      </w:rPr>
+    </w:lvl>
+    <w:lvl w:ilvl="6" w:tentative="1">
+      <w:start w:val="1"/>
+      <w:numFmt w:val="bullet"/>
+      <w:lvlText w:val=""/>
+      <w:lvlJc w:val="left"/>
+      <w:pPr>
+        <w:tabs>
+          <w:tab w:val="num" w:pos="5040"/>
+        </w:tabs>
+        <w:ind w:left="5040" w:hanging="360"/>
+      </w:pPr>
+      <w:rPr>
+        <w:rFonts w:ascii="Wingdings" w:hAnsi="Wingdings" w:hint="default"/>
+        <w:sz w:val="20"/>
+      </w:rPr>
+    </w:lvl>
+    <w:lvl w:ilvl="7" w:tentative="1">
+      <w:start w:val="1"/>
+      <w:numFmt w:val="bullet"/>
+      <w:lvlText w:val=""/>
+      <w:lvlJc w:val="left"/>
+      <w:pPr>
+        <w:tabs>
+          <w:tab w:val="num" w:pos="5760"/>
+        </w:tabs>
+        <w:ind w:left="5760" w:hanging="360"/>
+      </w:pPr>
+      <w:rPr>
+        <w:rFonts w:ascii="Wingdings" w:hAnsi="Wingdings" w:hint="default"/>
+        <w:sz w:val="20"/>
+      </w:rPr>
+    </w:lvl>
+    <w:lvl w:ilvl="8" w:tentative="1">
+      <w:start w:val="1"/>
+      <w:numFmt w:val="bullet"/>
+      <w:lvlText w:val=""/>
+      <w:lvlJc w:val="left"/>
+      <w:pPr>
+        <w:tabs>
+          <w:tab w:val="num" w:pos="6480"/>
+        </w:tabs>
+        <w:ind w:left="6480" w:hanging="360"/>
+      </w:pPr>
+      <w:rPr>
+        <w:rFonts w:ascii="Wingdings" w:hAnsi="Wingdings" w:hint="default"/>
+        <w:sz w:val="20"/>
+      </w:rPr>
+    </w:lvl>
+  </w:abstractNum>
+  <w:num w:numId="1">
+    <w:abstractNumId w:val="0"/>
+  </w:num>
+  <w:num w:numId="2">
+    <w:abstractNumId w:val="1"/>
+  </w:num>
+  <w:num w:numId="3">
+    <w:abstractNumId w:val="2"/>
+  </w:num>
+</w:numbering>
 </file>
 
 <file path=word/styles.xml><?xml version="1.0" encoding="utf-8"?>
@@ -447,6 +1445,36 @@
     <w:semiHidden/>
     <w:unhideWhenUsed/>
   </w:style>
+  <w:style w:type="character" w:styleId="Strong">
+    <w:name w:val="Strong"/>
+    <w:basedOn w:val="DefaultParagraphFont"/>
+    <w:uiPriority w:val="22"/>
+    <w:qFormat/>
+    <w:rsid w:val="00564872"/>
+    <w:rPr>
+      <w:b/>
+      <w:bCs/>
+    </w:rPr>
+  </w:style>
+  <w:style w:type="table" w:styleId="TableGrid">
+    <w:name w:val="Table Grid"/>
+    <w:basedOn w:val="TableNormal"/>
+    <w:uiPriority w:val="39"/>
+    <w:rsid w:val="00564872"/>
+    <w:pPr>
+      <w:spacing w:after="0" w:line="240" w:lineRule="auto"/>
+    </w:pPr>
+    <w:tblPr>
+      <w:tblBorders>
+        <w:top w:val="single" w:sz="4" w:space="0" w:color="auto"/>
+        <w:left w:val="single" w:sz="4" w:space="0" w:color="auto"/>
+        <w:bottom w:val="single" w:sz="4" w:space="0" w:color="auto"/>
+        <w:right w:val="single" w:sz="4" w:space="0" w:color="auto"/>
+        <w:insideH w:val="single" w:sz="4" w:space="0" w:color="auto"/>
+        <w:insideV w:val="single" w:sz="4" w:space="0" w:color="auto"/>
+      </w:tblBorders>
+    </w:tblPr>
+  </w:style>
 </w:styles>
 </file>
 

</xml_diff>

<commit_message>
Completed context object & user goals
</commit_message>
<xml_diff>
--- a/ProjectPreliminary/TT4L_G6_ProjectVision.docx
+++ b/ProjectPreliminary/TT4L_G6_ProjectVision.docx
@@ -1403,12 +1403,292 @@
     </w:p>
     <w:p>
       <w:pPr>
-        <w:rPr>
-          <w:rFonts w:ascii="Times New Roman" w:hAnsi="Times New Roman" w:cs="Times New Roman"/>
-          <w:sz w:val="24"/>
-          <w:szCs w:val="24"/>
-        </w:rPr>
-      </w:pPr>
+        <w:pStyle w:val="ListParagraph"/>
+        <w:numPr>
+          <w:ilvl w:val="1"/>
+          <w:numId w:val="4"/>
+        </w:numPr>
+        <w:rPr>
+          <w:rFonts w:ascii="Times New Roman" w:hAnsi="Times New Roman" w:cs="Times New Roman"/>
+          <w:sz w:val="24"/>
+          <w:szCs w:val="24"/>
+        </w:rPr>
+      </w:pPr>
+      <w:r>
+        <w:rPr>
+          <w:rFonts w:ascii="Times New Roman" w:hAnsi="Times New Roman" w:cs="Times New Roman"/>
+          <w:sz w:val="24"/>
+          <w:szCs w:val="24"/>
+        </w:rPr>
+        <w:t>Implementing automatic notification system</w:t>
+      </w:r>
+    </w:p>
+    <w:p>
+      <w:pPr>
+        <w:pStyle w:val="ListParagraph"/>
+        <w:numPr>
+          <w:ilvl w:val="2"/>
+          <w:numId w:val="4"/>
+        </w:numPr>
+        <w:rPr>
+          <w:rFonts w:ascii="Times New Roman" w:hAnsi="Times New Roman" w:cs="Times New Roman"/>
+          <w:sz w:val="24"/>
+          <w:szCs w:val="24"/>
+        </w:rPr>
+      </w:pPr>
+      <w:r>
+        <w:rPr>
+          <w:rFonts w:ascii="Times New Roman" w:hAnsi="Times New Roman" w:cs="Times New Roman"/>
+          <w:sz w:val="24"/>
+          <w:szCs w:val="24"/>
+        </w:rPr>
+        <w:t>Ensure 100 % push notification by SMS when low attendance</w:t>
+      </w:r>
+    </w:p>
+    <w:p>
+      <w:pPr>
+        <w:pStyle w:val="ListParagraph"/>
+        <w:numPr>
+          <w:ilvl w:val="2"/>
+          <w:numId w:val="4"/>
+        </w:numPr>
+        <w:rPr>
+          <w:rFonts w:ascii="Times New Roman" w:hAnsi="Times New Roman" w:cs="Times New Roman"/>
+          <w:sz w:val="24"/>
+          <w:szCs w:val="24"/>
+        </w:rPr>
+      </w:pPr>
+      <w:r>
+        <w:rPr>
+          <w:rFonts w:ascii="Times New Roman" w:hAnsi="Times New Roman" w:cs="Times New Roman"/>
+          <w:sz w:val="24"/>
+          <w:szCs w:val="24"/>
+        </w:rPr>
+        <w:t>Send payment reminder at least 3 days before all payment deadlines</w:t>
+      </w:r>
+    </w:p>
+    <w:p>
+      <w:pPr>
+        <w:pStyle w:val="ListParagraph"/>
+        <w:numPr>
+          <w:ilvl w:val="2"/>
+          <w:numId w:val="4"/>
+        </w:numPr>
+        <w:rPr>
+          <w:rFonts w:ascii="Times New Roman" w:hAnsi="Times New Roman" w:cs="Times New Roman"/>
+          <w:sz w:val="24"/>
+          <w:szCs w:val="24"/>
+        </w:rPr>
+      </w:pPr>
+      <w:r>
+        <w:rPr>
+          <w:rFonts w:ascii="Times New Roman" w:hAnsi="Times New Roman" w:cs="Times New Roman"/>
+          <w:sz w:val="24"/>
+          <w:szCs w:val="24"/>
+        </w:rPr>
+        <w:t>Generate and send academic performance summaries within a week after the end of each semester.</w:t>
+      </w:r>
+    </w:p>
+    <w:p>
+      <w:pPr>
+        <w:pStyle w:val="ListParagraph"/>
+        <w:numPr>
+          <w:ilvl w:val="1"/>
+          <w:numId w:val="4"/>
+        </w:numPr>
+        <w:rPr>
+          <w:rFonts w:ascii="Times New Roman" w:hAnsi="Times New Roman" w:cs="Times New Roman"/>
+          <w:sz w:val="24"/>
+          <w:szCs w:val="24"/>
+        </w:rPr>
+      </w:pPr>
+      <w:r>
+        <w:rPr>
+          <w:rFonts w:ascii="Times New Roman" w:hAnsi="Times New Roman" w:cs="Times New Roman"/>
+          <w:sz w:val="24"/>
+          <w:szCs w:val="24"/>
+        </w:rPr>
+        <w:t>T</w:t>
+      </w:r>
+      <w:r>
+        <w:rPr>
+          <w:rFonts w:ascii="Times New Roman" w:hAnsi="Times New Roman" w:cs="Times New Roman"/>
+          <w:sz w:val="24"/>
+          <w:szCs w:val="24"/>
+        </w:rPr>
+        <w:t>imely communication</w:t>
+      </w:r>
+    </w:p>
+    <w:p>
+      <w:pPr>
+        <w:pStyle w:val="ListParagraph"/>
+        <w:numPr>
+          <w:ilvl w:val="2"/>
+          <w:numId w:val="4"/>
+        </w:numPr>
+        <w:rPr>
+          <w:rFonts w:ascii="Times New Roman" w:hAnsi="Times New Roman" w:cs="Times New Roman"/>
+          <w:sz w:val="24"/>
+          <w:szCs w:val="24"/>
+        </w:rPr>
+      </w:pPr>
+      <w:r>
+        <w:rPr>
+          <w:rFonts w:ascii="Times New Roman" w:hAnsi="Times New Roman" w:cs="Times New Roman"/>
+          <w:sz w:val="24"/>
+          <w:szCs w:val="24"/>
+        </w:rPr>
+        <w:t>Ensure that critical academic and financial information reaches users instantly through SMS and in-portal notifications.</w:t>
+      </w:r>
+    </w:p>
+    <w:p>
+      <w:pPr>
+        <w:pStyle w:val="ListParagraph"/>
+        <w:numPr>
+          <w:ilvl w:val="1"/>
+          <w:numId w:val="4"/>
+        </w:numPr>
+        <w:rPr>
+          <w:rFonts w:ascii="Times New Roman" w:hAnsi="Times New Roman" w:cs="Times New Roman"/>
+          <w:sz w:val="24"/>
+          <w:szCs w:val="24"/>
+        </w:rPr>
+      </w:pPr>
+      <w:r>
+        <w:rPr>
+          <w:rFonts w:ascii="Times New Roman" w:hAnsi="Times New Roman" w:cs="Times New Roman"/>
+          <w:sz w:val="24"/>
+          <w:szCs w:val="24"/>
+        </w:rPr>
+        <w:t xml:space="preserve">Increase data </w:t>
+      </w:r>
+      <w:r>
+        <w:rPr>
+          <w:rFonts w:ascii="Times New Roman" w:hAnsi="Times New Roman" w:cs="Times New Roman"/>
+          <w:sz w:val="24"/>
+          <w:szCs w:val="24"/>
+        </w:rPr>
+        <w:t>transparent</w:t>
+      </w:r>
+    </w:p>
+    <w:p>
+      <w:pPr>
+        <w:pStyle w:val="ListParagraph"/>
+        <w:numPr>
+          <w:ilvl w:val="2"/>
+          <w:numId w:val="4"/>
+        </w:numPr>
+        <w:rPr>
+          <w:rFonts w:ascii="Times New Roman" w:hAnsi="Times New Roman" w:cs="Times New Roman"/>
+          <w:sz w:val="24"/>
+          <w:szCs w:val="24"/>
+        </w:rPr>
+      </w:pPr>
+      <w:r>
+        <w:rPr>
+          <w:rFonts w:ascii="Times New Roman" w:hAnsi="Times New Roman" w:cs="Times New Roman"/>
+          <w:sz w:val="24"/>
+          <w:szCs w:val="24"/>
+        </w:rPr>
+        <w:t>Create clear audit trails for all administrative actions</w:t>
+      </w:r>
+    </w:p>
+    <w:p>
+      <w:pPr>
+        <w:pStyle w:val="ListParagraph"/>
+        <w:numPr>
+          <w:ilvl w:val="1"/>
+          <w:numId w:val="4"/>
+        </w:numPr>
+        <w:rPr>
+          <w:rFonts w:ascii="Times New Roman" w:hAnsi="Times New Roman" w:cs="Times New Roman"/>
+          <w:sz w:val="24"/>
+          <w:szCs w:val="24"/>
+        </w:rPr>
+      </w:pPr>
+      <w:r>
+        <w:rPr>
+          <w:rFonts w:ascii="Times New Roman" w:hAnsi="Times New Roman" w:cs="Times New Roman"/>
+          <w:sz w:val="24"/>
+          <w:szCs w:val="24"/>
+        </w:rPr>
+        <w:t>A</w:t>
+      </w:r>
+      <w:r>
+        <w:rPr>
+          <w:rFonts w:ascii="Times New Roman" w:hAnsi="Times New Roman" w:cs="Times New Roman"/>
+          <w:sz w:val="24"/>
+          <w:szCs w:val="24"/>
+        </w:rPr>
+        <w:t>ccess to academic and administrative services for students</w:t>
+      </w:r>
+    </w:p>
+    <w:p>
+      <w:pPr>
+        <w:pStyle w:val="ListParagraph"/>
+        <w:numPr>
+          <w:ilvl w:val="2"/>
+          <w:numId w:val="4"/>
+        </w:numPr>
+        <w:rPr>
+          <w:rFonts w:ascii="Times New Roman" w:hAnsi="Times New Roman" w:cs="Times New Roman"/>
+          <w:sz w:val="24"/>
+          <w:szCs w:val="24"/>
+        </w:rPr>
+      </w:pPr>
+      <w:r>
+        <w:rPr>
+          <w:rFonts w:ascii="Times New Roman" w:hAnsi="Times New Roman" w:cs="Times New Roman"/>
+          <w:sz w:val="24"/>
+          <w:szCs w:val="24"/>
+        </w:rPr>
+        <w:t>Achieve an intuitive interface requiring minimal training for users</w:t>
+      </w:r>
+    </w:p>
+    <w:p>
+      <w:pPr>
+        <w:pStyle w:val="ListParagraph"/>
+        <w:numPr>
+          <w:ilvl w:val="1"/>
+          <w:numId w:val="4"/>
+        </w:numPr>
+        <w:rPr>
+          <w:rFonts w:ascii="Times New Roman" w:hAnsi="Times New Roman" w:cs="Times New Roman"/>
+          <w:sz w:val="24"/>
+          <w:szCs w:val="24"/>
+        </w:rPr>
+      </w:pPr>
+      <w:r>
+        <w:rPr>
+          <w:rFonts w:ascii="Times New Roman" w:hAnsi="Times New Roman" w:cs="Times New Roman"/>
+          <w:sz w:val="24"/>
+          <w:szCs w:val="24"/>
+        </w:rPr>
+        <w:t>Data Security and Privacy</w:t>
+      </w:r>
+    </w:p>
+    <w:p>
+      <w:pPr>
+        <w:pStyle w:val="ListParagraph"/>
+        <w:numPr>
+          <w:ilvl w:val="2"/>
+          <w:numId w:val="4"/>
+        </w:numPr>
+        <w:rPr>
+          <w:rFonts w:ascii="Times New Roman" w:hAnsi="Times New Roman" w:cs="Times New Roman"/>
+          <w:sz w:val="24"/>
+          <w:szCs w:val="24"/>
+        </w:rPr>
+      </w:pPr>
+      <w:r>
+        <w:rPr>
+          <w:rFonts w:ascii="Times New Roman" w:hAnsi="Times New Roman" w:cs="Times New Roman"/>
+          <w:sz w:val="24"/>
+          <w:szCs w:val="24"/>
+        </w:rPr>
+        <w:lastRenderedPageBreak/>
+        <w:t>Implement strict access control policies, data encryption, and ensure compliance with institutional IT security standards.</w:t>
+      </w:r>
     </w:p>
     <w:sectPr>
       <w:pgSz w:w="11906" w:h="16838"/>
@@ -1438,7 +1718,7 @@
         <w:rFonts w:hint="default"/>
       </w:rPr>
     </w:lvl>
-    <w:lvl w:ilvl="1" w:tplc="44090019" w:tentative="1">
+    <w:lvl w:ilvl="1" w:tplc="44090019">
       <w:start w:val="1"/>
       <w:numFmt w:val="lowerLetter"/>
       <w:lvlText w:val="%2."/>
@@ -1447,7 +1727,7 @@
         <w:ind w:left="1440" w:hanging="360"/>
       </w:pPr>
     </w:lvl>
-    <w:lvl w:ilvl="2" w:tplc="4409001B" w:tentative="1">
+    <w:lvl w:ilvl="2" w:tplc="4409001B">
       <w:start w:val="1"/>
       <w:numFmt w:val="lowerRoman"/>
       <w:lvlText w:val="%3."/>
@@ -2303,7 +2583,6 @@
   <w:style w:type="character" w:default="1" w:styleId="DefaultParagraphFont">
     <w:name w:val="Default Paragraph Font"/>
     <w:uiPriority w:val="1"/>
-    <w:semiHidden/>
     <w:unhideWhenUsed/>
   </w:style>
   <w:style w:type="table" w:default="1" w:styleId="TableNormal">

</xml_diff>